<commit_message>
Aggiornamento diario di lavoro
</commit_message>
<xml_diff>
--- a/4_Diari/Modello Diario v1.docx
+++ b/4_Diari/Modello Diario v1.docx
@@ -1269,13 +1269,7 @@
               <w:rPr>
                 <w:rFonts w:ascii="Arial" w:hAnsi="Arial" w:cs="Arial"/>
               </w:rPr>
-              <w:t>10</w:t>
-            </w:r>
-            <w:r>
-              <w:rPr>
-                <w:rFonts w:ascii="Arial" w:hAnsi="Arial" w:cs="Arial"/>
-              </w:rPr>
-              <w:t>.10.2025</w:t>
+              <w:t>10.10.2025</w:t>
             </w:r>
           </w:p>
         </w:tc>
@@ -1539,6 +1533,726 @@
                 <w:rFonts w:ascii="Arial" w:hAnsi="Arial" w:cs="Arial"/>
               </w:rPr>
               <w:t>Iniziare finalmente l’implementazione quindi realizzare la parte front-end del sito e creare il DB.</w:t>
+            </w:r>
+          </w:p>
+        </w:tc>
+      </w:tr>
+    </w:tbl>
+    <w:p>
+      <w:pPr>
+        <w:rPr>
+          <w:rFonts w:ascii="Arial" w:hAnsi="Arial" w:cs="Arial"/>
+        </w:rPr>
+      </w:pPr>
+    </w:p>
+    <w:p>
+      <w:pPr>
+        <w:rPr>
+          <w:rFonts w:ascii="Arial" w:hAnsi="Arial" w:cs="Arial"/>
+        </w:rPr>
+      </w:pPr>
+      <w:r>
+        <w:rPr>
+          <w:rFonts w:ascii="Arial" w:hAnsi="Arial" w:cs="Arial"/>
+        </w:rPr>
+        <w:br w:type="page"/>
+      </w:r>
+    </w:p>
+    <w:tbl>
+      <w:tblPr>
+        <w:tblStyle w:val="Grigliatabella"/>
+        <w:tblW w:w="9634" w:type="dxa"/>
+        <w:tblLook w:val="04A0" w:firstRow="1" w:lastRow="0" w:firstColumn="1" w:lastColumn="0" w:noHBand="0" w:noVBand="1"/>
+      </w:tblPr>
+      <w:tblGrid>
+        <w:gridCol w:w="4803"/>
+        <w:gridCol w:w="4831"/>
+      </w:tblGrid>
+      <w:tr>
+        <w:trPr>
+          <w:trHeight w:hRule="exact" w:val="397"/>
+        </w:trPr>
+        <w:tc>
+          <w:tcPr>
+            <w:tcW w:w="4803" w:type="dxa"/>
+            <w:vAlign w:val="center"/>
+          </w:tcPr>
+          <w:p>
+            <w:pPr>
+              <w:rPr>
+                <w:rFonts w:ascii="Arial" w:hAnsi="Arial" w:cs="Arial"/>
+              </w:rPr>
+            </w:pPr>
+            <w:r>
+              <w:rPr>
+                <w:rFonts w:ascii="Arial" w:hAnsi="Arial" w:cs="Arial"/>
+              </w:rPr>
+              <w:lastRenderedPageBreak/>
+              <w:t>Luogo</w:t>
+            </w:r>
+          </w:p>
+        </w:tc>
+        <w:tc>
+          <w:tcPr>
+            <w:tcW w:w="4831" w:type="dxa"/>
+            <w:vAlign w:val="center"/>
+          </w:tcPr>
+          <w:p>
+            <w:pPr>
+              <w:pStyle w:val="Nessunaspaziatura"/>
+              <w:spacing w:line="360" w:lineRule="auto"/>
+              <w:rPr>
+                <w:rFonts w:ascii="Arial" w:hAnsi="Arial" w:cs="Arial"/>
+              </w:rPr>
+            </w:pPr>
+            <w:r>
+              <w:rPr>
+                <w:rFonts w:ascii="Arial" w:hAnsi="Arial" w:cs="Arial"/>
+              </w:rPr>
+              <w:t>Canobbio</w:t>
+            </w:r>
+          </w:p>
+        </w:tc>
+      </w:tr>
+      <w:tr>
+        <w:trPr>
+          <w:trHeight w:hRule="exact" w:val="397"/>
+        </w:trPr>
+        <w:tc>
+          <w:tcPr>
+            <w:tcW w:w="4803" w:type="dxa"/>
+            <w:vAlign w:val="center"/>
+          </w:tcPr>
+          <w:p>
+            <w:pPr>
+              <w:rPr>
+                <w:rFonts w:ascii="Arial" w:hAnsi="Arial" w:cs="Arial"/>
+              </w:rPr>
+            </w:pPr>
+            <w:r>
+              <w:rPr>
+                <w:rFonts w:ascii="Arial" w:hAnsi="Arial" w:cs="Arial"/>
+              </w:rPr>
+              <w:t>Data</w:t>
+            </w:r>
+          </w:p>
+        </w:tc>
+        <w:tc>
+          <w:tcPr>
+            <w:tcW w:w="4831" w:type="dxa"/>
+            <w:vAlign w:val="center"/>
+          </w:tcPr>
+          <w:p>
+            <w:pPr>
+              <w:rPr>
+                <w:rFonts w:ascii="Arial" w:hAnsi="Arial" w:cs="Arial"/>
+              </w:rPr>
+            </w:pPr>
+            <w:r>
+              <w:rPr>
+                <w:rFonts w:ascii="Arial" w:hAnsi="Arial" w:cs="Arial"/>
+              </w:rPr>
+              <w:t>1</w:t>
+            </w:r>
+            <w:r>
+              <w:rPr>
+                <w:rFonts w:ascii="Arial" w:hAnsi="Arial" w:cs="Arial"/>
+              </w:rPr>
+              <w:t>7</w:t>
+            </w:r>
+            <w:r>
+              <w:rPr>
+                <w:rFonts w:ascii="Arial" w:hAnsi="Arial" w:cs="Arial"/>
+              </w:rPr>
+              <w:t>.10.2025</w:t>
+            </w:r>
+          </w:p>
+        </w:tc>
+      </w:tr>
+    </w:tbl>
+    <w:p>
+      <w:pPr>
+        <w:rPr>
+          <w:rFonts w:ascii="Arial" w:hAnsi="Arial" w:cs="Arial"/>
+        </w:rPr>
+      </w:pPr>
+    </w:p>
+    <w:tbl>
+      <w:tblPr>
+        <w:tblStyle w:val="Grigliatabella"/>
+        <w:tblW w:w="0" w:type="auto"/>
+        <w:tblLook w:val="04A0" w:firstRow="1" w:lastRow="0" w:firstColumn="1" w:lastColumn="0" w:noHBand="0" w:noVBand="1"/>
+      </w:tblPr>
+      <w:tblGrid>
+        <w:gridCol w:w="9628"/>
+      </w:tblGrid>
+      <w:tr>
+        <w:tc>
+          <w:tcPr>
+            <w:tcW w:w="9854" w:type="dxa"/>
+            <w:shd w:val="clear" w:color="auto" w:fill="D9D9D9" w:themeFill="background1" w:themeFillShade="D9"/>
+          </w:tcPr>
+          <w:p>
+            <w:pPr>
+              <w:rPr>
+                <w:rFonts w:ascii="Arial" w:hAnsi="Arial" w:cs="Arial"/>
+              </w:rPr>
+            </w:pPr>
+            <w:r>
+              <w:rPr>
+                <w:rFonts w:ascii="Arial" w:hAnsi="Arial" w:cs="Arial"/>
+              </w:rPr>
+              <w:t>Lavori svolti</w:t>
+            </w:r>
+          </w:p>
+        </w:tc>
+      </w:tr>
+      <w:tr>
+        <w:tc>
+          <w:tcPr>
+            <w:tcW w:w="9854" w:type="dxa"/>
+          </w:tcPr>
+          <w:p>
+            <w:pPr>
+              <w:rPr>
+                <w:rFonts w:ascii="Arial" w:hAnsi="Arial" w:cs="Arial"/>
+              </w:rPr>
+            </w:pPr>
+          </w:p>
+        </w:tc>
+      </w:tr>
+    </w:tbl>
+    <w:p>
+      <w:pPr>
+        <w:rPr>
+          <w:rFonts w:ascii="Arial" w:hAnsi="Arial" w:cs="Arial"/>
+        </w:rPr>
+      </w:pPr>
+    </w:p>
+    <w:tbl>
+      <w:tblPr>
+        <w:tblStyle w:val="Grigliatabella"/>
+        <w:tblW w:w="0" w:type="auto"/>
+        <w:tblLook w:val="04A0" w:firstRow="1" w:lastRow="0" w:firstColumn="1" w:lastColumn="0" w:noHBand="0" w:noVBand="1"/>
+      </w:tblPr>
+      <w:tblGrid>
+        <w:gridCol w:w="9628"/>
+      </w:tblGrid>
+      <w:tr>
+        <w:tc>
+          <w:tcPr>
+            <w:tcW w:w="9854" w:type="dxa"/>
+            <w:shd w:val="clear" w:color="auto" w:fill="D9D9D9" w:themeFill="background1" w:themeFillShade="D9"/>
+          </w:tcPr>
+          <w:p>
+            <w:pPr>
+              <w:rPr>
+                <w:rFonts w:ascii="Arial" w:hAnsi="Arial" w:cs="Arial"/>
+              </w:rPr>
+            </w:pPr>
+            <w:r>
+              <w:rPr>
+                <w:rFonts w:ascii="Arial" w:hAnsi="Arial" w:cs="Arial"/>
+              </w:rPr>
+              <w:t>Problemi riscontrati e soluzioni adottate</w:t>
+            </w:r>
+          </w:p>
+        </w:tc>
+      </w:tr>
+      <w:tr>
+        <w:tc>
+          <w:tcPr>
+            <w:tcW w:w="9854" w:type="dxa"/>
+          </w:tcPr>
+          <w:p>
+            <w:pPr>
+              <w:rPr>
+                <w:rFonts w:ascii="Arial" w:hAnsi="Arial" w:cs="Arial"/>
+              </w:rPr>
+            </w:pPr>
+          </w:p>
+        </w:tc>
+      </w:tr>
+    </w:tbl>
+    <w:p>
+      <w:pPr>
+        <w:rPr>
+          <w:rFonts w:ascii="Arial" w:hAnsi="Arial" w:cs="Arial"/>
+        </w:rPr>
+      </w:pPr>
+    </w:p>
+    <w:tbl>
+      <w:tblPr>
+        <w:tblStyle w:val="Grigliatabella"/>
+        <w:tblW w:w="0" w:type="auto"/>
+        <w:tblLook w:val="04A0" w:firstRow="1" w:lastRow="0" w:firstColumn="1" w:lastColumn="0" w:noHBand="0" w:noVBand="1"/>
+      </w:tblPr>
+      <w:tblGrid>
+        <w:gridCol w:w="9628"/>
+      </w:tblGrid>
+      <w:tr>
+        <w:tc>
+          <w:tcPr>
+            <w:tcW w:w="9854" w:type="dxa"/>
+            <w:shd w:val="clear" w:color="auto" w:fill="D9D9D9" w:themeFill="background1" w:themeFillShade="D9"/>
+          </w:tcPr>
+          <w:p>
+            <w:pPr>
+              <w:rPr>
+                <w:rFonts w:ascii="Arial" w:hAnsi="Arial" w:cs="Arial"/>
+              </w:rPr>
+            </w:pPr>
+            <w:r>
+              <w:rPr>
+                <w:rFonts w:ascii="Arial" w:hAnsi="Arial" w:cs="Arial"/>
+              </w:rPr>
+              <w:t>Punto della situazione rispetto alla pianificazione</w:t>
+            </w:r>
+          </w:p>
+        </w:tc>
+      </w:tr>
+      <w:tr>
+        <w:tc>
+          <w:tcPr>
+            <w:tcW w:w="9854" w:type="dxa"/>
+          </w:tcPr>
+          <w:p>
+            <w:pPr>
+              <w:rPr>
+                <w:rFonts w:ascii="Arial" w:hAnsi="Arial" w:cs="Arial"/>
+              </w:rPr>
+            </w:pPr>
+          </w:p>
+        </w:tc>
+      </w:tr>
+    </w:tbl>
+    <w:p>
+      <w:pPr>
+        <w:rPr>
+          <w:rFonts w:ascii="Arial" w:hAnsi="Arial" w:cs="Arial"/>
+        </w:rPr>
+      </w:pPr>
+    </w:p>
+    <w:tbl>
+      <w:tblPr>
+        <w:tblStyle w:val="Grigliatabella"/>
+        <w:tblW w:w="0" w:type="auto"/>
+        <w:tblLook w:val="04A0" w:firstRow="1" w:lastRow="0" w:firstColumn="1" w:lastColumn="0" w:noHBand="0" w:noVBand="1"/>
+      </w:tblPr>
+      <w:tblGrid>
+        <w:gridCol w:w="9628"/>
+      </w:tblGrid>
+      <w:tr>
+        <w:tc>
+          <w:tcPr>
+            <w:tcW w:w="9628" w:type="dxa"/>
+            <w:shd w:val="clear" w:color="auto" w:fill="D9D9D9" w:themeFill="background1" w:themeFillShade="D9"/>
+          </w:tcPr>
+          <w:p>
+            <w:pPr>
+              <w:rPr>
+                <w:rFonts w:ascii="Arial" w:hAnsi="Arial" w:cs="Arial"/>
+              </w:rPr>
+            </w:pPr>
+            <w:r>
+              <w:rPr>
+                <w:rFonts w:ascii="Arial" w:hAnsi="Arial" w:cs="Arial"/>
+              </w:rPr>
+              <w:t>Programma di massima per la prossima giornata di lavoro</w:t>
+            </w:r>
+          </w:p>
+        </w:tc>
+      </w:tr>
+    </w:tbl>
+    <w:p>
+      <w:pPr>
+        <w:rPr>
+          <w:rFonts w:ascii="Arial" w:hAnsi="Arial" w:cs="Arial"/>
+        </w:rPr>
+      </w:pPr>
+    </w:p>
+    <w:p>
+      <w:pPr>
+        <w:rPr>
+          <w:rFonts w:ascii="Arial" w:hAnsi="Arial" w:cs="Arial"/>
+        </w:rPr>
+      </w:pPr>
+      <w:r>
+        <w:rPr>
+          <w:rFonts w:ascii="Arial" w:hAnsi="Arial" w:cs="Arial"/>
+        </w:rPr>
+        <w:br w:type="page"/>
+      </w:r>
+    </w:p>
+    <w:tbl>
+      <w:tblPr>
+        <w:tblStyle w:val="Grigliatabella"/>
+        <w:tblW w:w="9634" w:type="dxa"/>
+        <w:tblLook w:val="04A0" w:firstRow="1" w:lastRow="0" w:firstColumn="1" w:lastColumn="0" w:noHBand="0" w:noVBand="1"/>
+      </w:tblPr>
+      <w:tblGrid>
+        <w:gridCol w:w="4803"/>
+        <w:gridCol w:w="4831"/>
+      </w:tblGrid>
+      <w:tr>
+        <w:trPr>
+          <w:trHeight w:hRule="exact" w:val="397"/>
+        </w:trPr>
+        <w:tc>
+          <w:tcPr>
+            <w:tcW w:w="4803" w:type="dxa"/>
+            <w:vAlign w:val="center"/>
+          </w:tcPr>
+          <w:p>
+            <w:pPr>
+              <w:rPr>
+                <w:rFonts w:ascii="Arial" w:hAnsi="Arial" w:cs="Arial"/>
+              </w:rPr>
+            </w:pPr>
+            <w:r>
+              <w:rPr>
+                <w:rFonts w:ascii="Arial" w:hAnsi="Arial" w:cs="Arial"/>
+              </w:rPr>
+              <w:lastRenderedPageBreak/>
+              <w:t>Luogo</w:t>
+            </w:r>
+          </w:p>
+        </w:tc>
+        <w:tc>
+          <w:tcPr>
+            <w:tcW w:w="4831" w:type="dxa"/>
+            <w:vAlign w:val="center"/>
+          </w:tcPr>
+          <w:p>
+            <w:pPr>
+              <w:pStyle w:val="Nessunaspaziatura"/>
+              <w:spacing w:line="360" w:lineRule="auto"/>
+              <w:rPr>
+                <w:rFonts w:ascii="Arial" w:hAnsi="Arial" w:cs="Arial"/>
+              </w:rPr>
+            </w:pPr>
+            <w:r>
+              <w:rPr>
+                <w:rFonts w:ascii="Arial" w:hAnsi="Arial" w:cs="Arial"/>
+              </w:rPr>
+              <w:t>Canobbio</w:t>
+            </w:r>
+          </w:p>
+        </w:tc>
+      </w:tr>
+      <w:tr>
+        <w:trPr>
+          <w:trHeight w:hRule="exact" w:val="397"/>
+        </w:trPr>
+        <w:tc>
+          <w:tcPr>
+            <w:tcW w:w="4803" w:type="dxa"/>
+            <w:vAlign w:val="center"/>
+          </w:tcPr>
+          <w:p>
+            <w:pPr>
+              <w:rPr>
+                <w:rFonts w:ascii="Arial" w:hAnsi="Arial" w:cs="Arial"/>
+              </w:rPr>
+            </w:pPr>
+            <w:r>
+              <w:rPr>
+                <w:rFonts w:ascii="Arial" w:hAnsi="Arial" w:cs="Arial"/>
+              </w:rPr>
+              <w:t>Data</w:t>
+            </w:r>
+          </w:p>
+        </w:tc>
+        <w:tc>
+          <w:tcPr>
+            <w:tcW w:w="4831" w:type="dxa"/>
+            <w:vAlign w:val="center"/>
+          </w:tcPr>
+          <w:p>
+            <w:pPr>
+              <w:rPr>
+                <w:rFonts w:ascii="Arial" w:hAnsi="Arial" w:cs="Arial"/>
+              </w:rPr>
+            </w:pPr>
+            <w:r>
+              <w:rPr>
+                <w:rFonts w:ascii="Arial" w:hAnsi="Arial" w:cs="Arial"/>
+              </w:rPr>
+              <w:t>24</w:t>
+            </w:r>
+            <w:r>
+              <w:rPr>
+                <w:rFonts w:ascii="Arial" w:hAnsi="Arial" w:cs="Arial"/>
+              </w:rPr>
+              <w:t>.10.2025</w:t>
+            </w:r>
+          </w:p>
+        </w:tc>
+      </w:tr>
+    </w:tbl>
+    <w:p>
+      <w:pPr>
+        <w:rPr>
+          <w:rFonts w:ascii="Arial" w:hAnsi="Arial" w:cs="Arial"/>
+        </w:rPr>
+      </w:pPr>
+    </w:p>
+    <w:tbl>
+      <w:tblPr>
+        <w:tblStyle w:val="Grigliatabella"/>
+        <w:tblW w:w="0" w:type="auto"/>
+        <w:tblLook w:val="04A0" w:firstRow="1" w:lastRow="0" w:firstColumn="1" w:lastColumn="0" w:noHBand="0" w:noVBand="1"/>
+      </w:tblPr>
+      <w:tblGrid>
+        <w:gridCol w:w="9628"/>
+      </w:tblGrid>
+      <w:tr>
+        <w:tc>
+          <w:tcPr>
+            <w:tcW w:w="9854" w:type="dxa"/>
+            <w:shd w:val="clear" w:color="auto" w:fill="D9D9D9" w:themeFill="background1" w:themeFillShade="D9"/>
+          </w:tcPr>
+          <w:p>
+            <w:pPr>
+              <w:rPr>
+                <w:rFonts w:ascii="Arial" w:hAnsi="Arial" w:cs="Arial"/>
+              </w:rPr>
+            </w:pPr>
+            <w:r>
+              <w:rPr>
+                <w:rFonts w:ascii="Arial" w:hAnsi="Arial" w:cs="Arial"/>
+              </w:rPr>
+              <w:t>Lavori svolti</w:t>
+            </w:r>
+          </w:p>
+        </w:tc>
+      </w:tr>
+      <w:tr>
+        <w:tc>
+          <w:tcPr>
+            <w:tcW w:w="9854" w:type="dxa"/>
+          </w:tcPr>
+          <w:p>
+            <w:pPr>
+              <w:rPr>
+                <w:rFonts w:ascii="Arial" w:hAnsi="Arial" w:cs="Arial"/>
+              </w:rPr>
+            </w:pPr>
+            <w:r>
+              <w:rPr>
+                <w:rFonts w:ascii="Arial" w:hAnsi="Arial" w:cs="Arial"/>
+              </w:rPr>
+              <w:t xml:space="preserve">8:20 – 15:45 Implementazione crittografia lato client e creazione DB </w:t>
+            </w:r>
+            <w:proofErr w:type="spellStart"/>
+            <w:r>
+              <w:rPr>
+                <w:rFonts w:ascii="Arial" w:hAnsi="Arial" w:cs="Arial"/>
+              </w:rPr>
+              <w:t>postgresql</w:t>
+            </w:r>
+            <w:proofErr w:type="spellEnd"/>
+            <w:r>
+              <w:rPr>
+                <w:rFonts w:ascii="Arial" w:hAnsi="Arial" w:cs="Arial"/>
+              </w:rPr>
+              <w:t xml:space="preserve">, creazione macchina virtuale </w:t>
+            </w:r>
+            <w:proofErr w:type="spellStart"/>
+            <w:r>
+              <w:rPr>
+                <w:rFonts w:ascii="Arial" w:hAnsi="Arial" w:cs="Arial"/>
+              </w:rPr>
+              <w:t>debian</w:t>
+            </w:r>
+            <w:proofErr w:type="spellEnd"/>
+            <w:r>
+              <w:rPr>
+                <w:rFonts w:ascii="Arial" w:hAnsi="Arial" w:cs="Arial"/>
+              </w:rPr>
+              <w:t xml:space="preserve"> di test per </w:t>
+            </w:r>
+            <w:proofErr w:type="spellStart"/>
+            <w:r>
+              <w:rPr>
+                <w:rFonts w:ascii="Arial" w:hAnsi="Arial" w:cs="Arial"/>
+              </w:rPr>
+              <w:t>hostare</w:t>
+            </w:r>
+            <w:proofErr w:type="spellEnd"/>
+            <w:r>
+              <w:rPr>
+                <w:rFonts w:ascii="Arial" w:hAnsi="Arial" w:cs="Arial"/>
+              </w:rPr>
+              <w:t xml:space="preserve"> il server.</w:t>
+            </w:r>
+          </w:p>
+        </w:tc>
+      </w:tr>
+    </w:tbl>
+    <w:p>
+      <w:pPr>
+        <w:rPr>
+          <w:rFonts w:ascii="Arial" w:hAnsi="Arial" w:cs="Arial"/>
+        </w:rPr>
+      </w:pPr>
+    </w:p>
+    <w:tbl>
+      <w:tblPr>
+        <w:tblStyle w:val="Grigliatabella"/>
+        <w:tblW w:w="0" w:type="auto"/>
+        <w:tblLook w:val="04A0" w:firstRow="1" w:lastRow="0" w:firstColumn="1" w:lastColumn="0" w:noHBand="0" w:noVBand="1"/>
+      </w:tblPr>
+      <w:tblGrid>
+        <w:gridCol w:w="9628"/>
+      </w:tblGrid>
+      <w:tr>
+        <w:tc>
+          <w:tcPr>
+            <w:tcW w:w="9854" w:type="dxa"/>
+            <w:shd w:val="clear" w:color="auto" w:fill="D9D9D9" w:themeFill="background1" w:themeFillShade="D9"/>
+          </w:tcPr>
+          <w:p>
+            <w:pPr>
+              <w:rPr>
+                <w:rFonts w:ascii="Arial" w:hAnsi="Arial" w:cs="Arial"/>
+              </w:rPr>
+            </w:pPr>
+            <w:r>
+              <w:rPr>
+                <w:rFonts w:ascii="Arial" w:hAnsi="Arial" w:cs="Arial"/>
+              </w:rPr>
+              <w:t>Problemi riscontrati e soluzioni adottate</w:t>
+            </w:r>
+          </w:p>
+        </w:tc>
+      </w:tr>
+      <w:tr>
+        <w:tc>
+          <w:tcPr>
+            <w:tcW w:w="9854" w:type="dxa"/>
+          </w:tcPr>
+          <w:p>
+            <w:pPr>
+              <w:rPr>
+                <w:rFonts w:ascii="Arial" w:hAnsi="Arial" w:cs="Arial"/>
+              </w:rPr>
+            </w:pPr>
+          </w:p>
+        </w:tc>
+      </w:tr>
+    </w:tbl>
+    <w:p>
+      <w:pPr>
+        <w:rPr>
+          <w:rFonts w:ascii="Arial" w:hAnsi="Arial" w:cs="Arial"/>
+        </w:rPr>
+      </w:pPr>
+    </w:p>
+    <w:tbl>
+      <w:tblPr>
+        <w:tblStyle w:val="Grigliatabella"/>
+        <w:tblW w:w="0" w:type="auto"/>
+        <w:tblLook w:val="04A0" w:firstRow="1" w:lastRow="0" w:firstColumn="1" w:lastColumn="0" w:noHBand="0" w:noVBand="1"/>
+      </w:tblPr>
+      <w:tblGrid>
+        <w:gridCol w:w="9628"/>
+      </w:tblGrid>
+      <w:tr>
+        <w:tc>
+          <w:tcPr>
+            <w:tcW w:w="9854" w:type="dxa"/>
+            <w:shd w:val="clear" w:color="auto" w:fill="D9D9D9" w:themeFill="background1" w:themeFillShade="D9"/>
+          </w:tcPr>
+          <w:p>
+            <w:pPr>
+              <w:rPr>
+                <w:rFonts w:ascii="Arial" w:hAnsi="Arial" w:cs="Arial"/>
+              </w:rPr>
+            </w:pPr>
+            <w:r>
+              <w:rPr>
+                <w:rFonts w:ascii="Arial" w:hAnsi="Arial" w:cs="Arial"/>
+              </w:rPr>
+              <w:t>Punto della situazione rispetto alla pianificazione</w:t>
+            </w:r>
+          </w:p>
+        </w:tc>
+      </w:tr>
+      <w:tr>
+        <w:tc>
+          <w:tcPr>
+            <w:tcW w:w="9854" w:type="dxa"/>
+          </w:tcPr>
+          <w:p>
+            <w:pPr>
+              <w:rPr>
+                <w:rFonts w:ascii="Arial" w:hAnsi="Arial" w:cs="Arial"/>
+              </w:rPr>
+            </w:pPr>
+            <w:r>
+              <w:rPr>
+                <w:rFonts w:ascii="Arial" w:hAnsi="Arial" w:cs="Arial"/>
+              </w:rPr>
+              <w:t>Sono al passo con la pianificazione poiché ho concluso la realizzazione della pianificazione stessa.</w:t>
+            </w:r>
+          </w:p>
+        </w:tc>
+      </w:tr>
+    </w:tbl>
+    <w:p>
+      <w:pPr>
+        <w:rPr>
+          <w:rFonts w:ascii="Arial" w:hAnsi="Arial" w:cs="Arial"/>
+        </w:rPr>
+      </w:pPr>
+    </w:p>
+    <w:tbl>
+      <w:tblPr>
+        <w:tblStyle w:val="Grigliatabella"/>
+        <w:tblW w:w="0" w:type="auto"/>
+        <w:tblLook w:val="04A0" w:firstRow="1" w:lastRow="0" w:firstColumn="1" w:lastColumn="0" w:noHBand="0" w:noVBand="1"/>
+      </w:tblPr>
+      <w:tblGrid>
+        <w:gridCol w:w="9628"/>
+      </w:tblGrid>
+      <w:tr>
+        <w:tc>
+          <w:tcPr>
+            <w:tcW w:w="9854" w:type="dxa"/>
+            <w:shd w:val="clear" w:color="auto" w:fill="D9D9D9" w:themeFill="background1" w:themeFillShade="D9"/>
+          </w:tcPr>
+          <w:p>
+            <w:pPr>
+              <w:rPr>
+                <w:rFonts w:ascii="Arial" w:hAnsi="Arial" w:cs="Arial"/>
+              </w:rPr>
+            </w:pPr>
+            <w:r>
+              <w:rPr>
+                <w:rFonts w:ascii="Arial" w:hAnsi="Arial" w:cs="Arial"/>
+              </w:rPr>
+              <w:t>Programma di massima per la prossima giornata di lavoro</w:t>
+            </w:r>
+          </w:p>
+        </w:tc>
+      </w:tr>
+      <w:tr>
+        <w:tc>
+          <w:tcPr>
+            <w:tcW w:w="9854" w:type="dxa"/>
+          </w:tcPr>
+          <w:p>
+            <w:pPr>
+              <w:rPr>
+                <w:rFonts w:ascii="Arial" w:hAnsi="Arial" w:cs="Arial"/>
+              </w:rPr>
+            </w:pPr>
+            <w:r>
+              <w:rPr>
+                <w:rFonts w:ascii="Arial" w:hAnsi="Arial" w:cs="Arial"/>
+              </w:rPr>
+              <w:t>Integrare API upload/download, sistemare la pagina di Upload e completare la pagina di Download.</w:t>
             </w:r>
           </w:p>
         </w:tc>
@@ -5136,12 +5850,14 @@
     <w:rsid w:val="00CD6915"/>
     <w:rsid w:val="00CF01ED"/>
     <w:rsid w:val="00CF74A6"/>
+    <w:rsid w:val="00D06001"/>
     <w:rsid w:val="00D07130"/>
     <w:rsid w:val="00D07A71"/>
     <w:rsid w:val="00D45718"/>
     <w:rsid w:val="00D57F24"/>
     <w:rsid w:val="00D6666A"/>
     <w:rsid w:val="00D81F90"/>
+    <w:rsid w:val="00DC60B1"/>
     <w:rsid w:val="00DD4DB7"/>
     <w:rsid w:val="00DE6AA0"/>
     <w:rsid w:val="00DF62F5"/>

</xml_diff>

<commit_message>
Correzione diario di lavoro
</commit_message>
<xml_diff>
--- a/4_Diari/Modello Diario v1.docx
+++ b/4_Diari/Modello Diario v1.docx
@@ -1652,19 +1652,7 @@
               <w:rPr>
                 <w:rFonts w:ascii="Arial" w:hAnsi="Arial" w:cs="Arial"/>
               </w:rPr>
-              <w:t>1</w:t>
-            </w:r>
-            <w:r>
-              <w:rPr>
-                <w:rFonts w:ascii="Arial" w:hAnsi="Arial" w:cs="Arial"/>
-              </w:rPr>
-              <w:t>7</w:t>
-            </w:r>
-            <w:r>
-              <w:rPr>
-                <w:rFonts w:ascii="Arial" w:hAnsi="Arial" w:cs="Arial"/>
-              </w:rPr>
-              <w:t>.10.2025</w:t>
+              <w:t>17.10.2025</w:t>
             </w:r>
           </w:p>
         </w:tc>
@@ -1718,6 +1706,25 @@
                 <w:rFonts w:ascii="Arial" w:hAnsi="Arial" w:cs="Arial"/>
               </w:rPr>
             </w:pPr>
+            <w:r>
+              <w:rPr>
+                <w:rFonts w:ascii="Arial" w:hAnsi="Arial" w:cs="Arial"/>
+              </w:rPr>
+              <w:t>8:20 – 11:35 Creazione pagina di upload (index), solo parte front-end con HTML e CSS.</w:t>
+            </w:r>
+          </w:p>
+          <w:p>
+            <w:pPr>
+              <w:rPr>
+                <w:rFonts w:ascii="Arial" w:hAnsi="Arial" w:cs="Arial"/>
+              </w:rPr>
+            </w:pPr>
+            <w:r>
+              <w:rPr>
+                <w:rFonts w:ascii="Arial" w:hAnsi="Arial" w:cs="Arial"/>
+              </w:rPr>
+              <w:t>12:30 – 15:45 Creazione pagina di download, solo parte front-end con HTML e CSS.</w:t>
+            </w:r>
           </w:p>
         </w:tc>
       </w:tr>
@@ -1822,6 +1829,12 @@
                 <w:rFonts w:ascii="Arial" w:hAnsi="Arial" w:cs="Arial"/>
               </w:rPr>
             </w:pPr>
+            <w:r>
+              <w:rPr>
+                <w:rFonts w:ascii="Arial" w:hAnsi="Arial" w:cs="Arial"/>
+              </w:rPr>
+              <w:t>Sono al passo con la pianificazione</w:t>
+            </w:r>
           </w:p>
         </w:tc>
       </w:tr>
@@ -1845,7 +1858,7 @@
       <w:tr>
         <w:tc>
           <w:tcPr>
-            <w:tcW w:w="9628" w:type="dxa"/>
+            <w:tcW w:w="9854" w:type="dxa"/>
             <w:shd w:val="clear" w:color="auto" w:fill="D9D9D9" w:themeFill="background1" w:themeFillShade="D9"/>
           </w:tcPr>
           <w:p>
@@ -1859,6 +1872,60 @@
                 <w:rFonts w:ascii="Arial" w:hAnsi="Arial" w:cs="Arial"/>
               </w:rPr>
               <w:t>Programma di massima per la prossima giornata di lavoro</w:t>
+            </w:r>
+          </w:p>
+        </w:tc>
+      </w:tr>
+      <w:tr>
+        <w:tc>
+          <w:tcPr>
+            <w:tcW w:w="9854" w:type="dxa"/>
+          </w:tcPr>
+          <w:p>
+            <w:pPr>
+              <w:rPr>
+                <w:rFonts w:ascii="Arial" w:hAnsi="Arial" w:cs="Arial"/>
+              </w:rPr>
+            </w:pPr>
+            <w:r>
+              <w:rPr>
+                <w:rFonts w:ascii="Arial" w:hAnsi="Arial" w:cs="Arial"/>
+              </w:rPr>
+              <w:t xml:space="preserve">Creazione macchina virtuale </w:t>
+            </w:r>
+            <w:proofErr w:type="spellStart"/>
+            <w:r>
+              <w:rPr>
+                <w:rFonts w:ascii="Arial" w:hAnsi="Arial" w:cs="Arial"/>
+              </w:rPr>
+              <w:t>linux</w:t>
+            </w:r>
+            <w:proofErr w:type="spellEnd"/>
+            <w:r>
+              <w:rPr>
+                <w:rFonts w:ascii="Arial" w:hAnsi="Arial" w:cs="Arial"/>
+              </w:rPr>
+              <w:t xml:space="preserve"> per </w:t>
+            </w:r>
+            <w:proofErr w:type="spellStart"/>
+            <w:r>
+              <w:rPr>
+                <w:rFonts w:ascii="Arial" w:hAnsi="Arial" w:cs="Arial"/>
+              </w:rPr>
+              <w:t>hostare</w:t>
+            </w:r>
+            <w:proofErr w:type="spellEnd"/>
+            <w:r>
+              <w:rPr>
+                <w:rFonts w:ascii="Arial" w:hAnsi="Arial" w:cs="Arial"/>
+              </w:rPr>
+              <w:t xml:space="preserve"> il server e creazione DB.</w:t>
+            </w:r>
+            <w:r>
+              <w:rPr>
+                <w:rFonts w:ascii="Arial" w:hAnsi="Arial" w:cs="Arial"/>
+              </w:rPr>
+              <w:t>.</w:t>
             </w:r>
           </w:p>
         </w:tc>
@@ -1978,13 +2045,7 @@
               <w:rPr>
                 <w:rFonts w:ascii="Arial" w:hAnsi="Arial" w:cs="Arial"/>
               </w:rPr>
-              <w:t>24</w:t>
-            </w:r>
-            <w:r>
-              <w:rPr>
-                <w:rFonts w:ascii="Arial" w:hAnsi="Arial" w:cs="Arial"/>
-              </w:rPr>
-              <w:t>.10.2025</w:t>
+              <w:t>24.10.2025</w:t>
             </w:r>
           </w:p>
         </w:tc>
@@ -2194,7 +2255,13 @@
               <w:rPr>
                 <w:rFonts w:ascii="Arial" w:hAnsi="Arial" w:cs="Arial"/>
               </w:rPr>
-              <w:t>Sono al passo con la pianificazione poiché ho concluso la realizzazione della pianificazione stessa.</w:t>
+              <w:t>Sono al passo con la pianificazione</w:t>
+            </w:r>
+            <w:r>
+              <w:rPr>
+                <w:rFonts w:ascii="Arial" w:hAnsi="Arial" w:cs="Arial"/>
+              </w:rPr>
+              <w:t>.</w:t>
             </w:r>
           </w:p>
         </w:tc>
@@ -5770,6 +5837,7 @@
     <w:rsid w:val="00304ECD"/>
     <w:rsid w:val="003158F0"/>
     <w:rsid w:val="00331C62"/>
+    <w:rsid w:val="0035714D"/>
     <w:rsid w:val="00357BE2"/>
     <w:rsid w:val="00392F29"/>
     <w:rsid w:val="003B7632"/>
@@ -5823,6 +5891,7 @@
     <w:rsid w:val="00917E6C"/>
     <w:rsid w:val="00923218"/>
     <w:rsid w:val="00925A3A"/>
+    <w:rsid w:val="009409D7"/>
     <w:rsid w:val="0095694A"/>
     <w:rsid w:val="009708BA"/>
     <w:rsid w:val="00997E7D"/>

</xml_diff>